<commit_message>
Fin Diffusion ne marche pas + Update Rapport
</commit_message>
<xml_diff>
--- a/Fortran/BE Volumes Finis/Rapport/Algo.docx
+++ b/Fortran/BE Volumes Finis/Rapport/Algo.docx
@@ -18,9 +18,9 @@
                   <wp:posOffset>1473200</wp:posOffset>
                 </wp:positionH>
                 <wp:positionV relativeFrom="paragraph">
-                  <wp:posOffset>510486</wp:posOffset>
+                  <wp:posOffset>965835</wp:posOffset>
                 </wp:positionV>
-                <wp:extent cx="2130357" cy="359923"/>
+                <wp:extent cx="2129790" cy="359410"/>
                 <wp:effectExtent l="0" t="0" r="16510" b="8890"/>
                 <wp:wrapNone/>
                 <wp:docPr id="1" name="Rectangle : coins arrondis 1"/>
@@ -32,7 +32,7 @@
                       <wps:spPr>
                         <a:xfrm>
                           <a:off x="0" y="0"/>
-                          <a:ext cx="2130357" cy="359923"/>
+                          <a:ext cx="2129790" cy="359410"/>
                         </a:xfrm>
                         <a:prstGeom prst="roundRect">
                           <a:avLst/>
@@ -78,7 +78,7 @@
           </mc:Choice>
           <mc:Fallback>
             <w:pict>
-              <v:roundrect id="Rectangle : coins arrondis 1" o:spid="_x0000_s1026" style="position:absolute;margin-left:116pt;margin-top:40.2pt;width:167.75pt;height:28.35pt;z-index:251659264;visibility:visible;mso-wrap-style:square;mso-wrap-distance-left:9pt;mso-wrap-distance-top:0;mso-wrap-distance-right:9pt;mso-wrap-distance-bottom:0;mso-position-horizontal:absolute;mso-position-horizontal-relative:text;mso-position-vertical:absolute;mso-position-vertical-relative:text;v-text-anchor:middle" arcsize="10923f" o:gfxdata="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" fillcolor="#c3c3c3 [2166]" strokecolor="#a5a5a5 [3206]" strokeweight=".5pt">
+              <v:roundrect id="Rectangle : coins arrondis 1" o:spid="_x0000_s1026" style="position:absolute;margin-left:116pt;margin-top:76.05pt;width:167.7pt;height:28.3pt;z-index:251659264;visibility:visible;mso-wrap-style:square;mso-wrap-distance-left:9pt;mso-wrap-distance-top:0;mso-wrap-distance-right:9pt;mso-wrap-distance-bottom:0;mso-position-horizontal:absolute;mso-position-horizontal-relative:text;mso-position-vertical:absolute;mso-position-vertical-relative:text;v-text-anchor:middle" arcsize="10923f" o:gfxdata="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" fillcolor="#c3c3c3 [2166]" strokecolor="#a5a5a5 [3206]" strokeweight=".5pt">
                 <v:fill color2="#b6b6b6 [2614]" rotate="t" colors="0 #d2d2d2;.5 #c8c8c8;1 silver" focus="100%" type="gradient">
                   <o:fill v:ext="view" type="gradientUnscaled"/>
                 </v:fill>
@@ -91,6 +91,579 @@
                       </w:pPr>
                       <w:r>
                         <w:t>Début</w:t>
+                      </w:r>
+                    </w:p>
+                  </w:txbxContent>
+                </v:textbox>
+              </v:roundrect>
+            </w:pict>
+          </mc:Fallback>
+        </mc:AlternateContent>
+      </w:r>
+      <w:r>
+        <w:rPr>
+          <w:noProof/>
+        </w:rPr>
+        <mc:AlternateContent>
+          <mc:Choice Requires="wps">
+            <w:drawing>
+              <wp:anchor distT="0" distB="0" distL="114300" distR="114300" simplePos="0" relativeHeight="251667456" behindDoc="0" locked="0" layoutInCell="1" allowOverlap="1" wp14:anchorId="743B9493" wp14:editId="2CBFC384">
+                <wp:simplePos x="0" y="0"/>
+                <wp:positionH relativeFrom="column">
+                  <wp:posOffset>1473200</wp:posOffset>
+                </wp:positionH>
+                <wp:positionV relativeFrom="paragraph">
+                  <wp:posOffset>3115945</wp:posOffset>
+                </wp:positionV>
+                <wp:extent cx="2129790" cy="719455"/>
+                <wp:effectExtent l="0" t="0" r="16510" b="17145"/>
+                <wp:wrapNone/>
+                <wp:docPr id="5" name="Rectangle : coins arrondis 5"/>
+                <wp:cNvGraphicFramePr/>
+                <a:graphic xmlns:a="http://schemas.openxmlformats.org/drawingml/2006/main">
+                  <a:graphicData uri="http://schemas.microsoft.com/office/word/2010/wordprocessingShape">
+                    <wps:wsp>
+                      <wps:cNvSpPr/>
+                      <wps:spPr>
+                        <a:xfrm>
+                          <a:off x="0" y="0"/>
+                          <a:ext cx="2129790" cy="719455"/>
+                        </a:xfrm>
+                        <a:prstGeom prst="roundRect">
+                          <a:avLst/>
+                        </a:prstGeom>
+                      </wps:spPr>
+                      <wps:style>
+                        <a:lnRef idx="1">
+                          <a:schemeClr val="accent3"/>
+                        </a:lnRef>
+                        <a:fillRef idx="2">
+                          <a:schemeClr val="accent3"/>
+                        </a:fillRef>
+                        <a:effectRef idx="1">
+                          <a:schemeClr val="accent3"/>
+                        </a:effectRef>
+                        <a:fontRef idx="minor">
+                          <a:schemeClr val="dk1"/>
+                        </a:fontRef>
+                      </wps:style>
+                      <wps:txbx>
+                        <w:txbxContent>
+                          <w:p>
+                            <w:pPr>
+                              <w:jc w:val="center"/>
+                            </w:pPr>
+                            <w:r>
+                              <w:t>Calcul du champ de Température + Profils Gaussien</w:t>
+                            </w:r>
+                          </w:p>
+                        </w:txbxContent>
+                      </wps:txbx>
+                      <wps:bodyPr rot="0" spcFirstLastPara="0" vertOverflow="overflow" horzOverflow="overflow" vert="horz" wrap="square" lIns="91440" tIns="45720" rIns="91440" bIns="45720" numCol="1" spcCol="0" rtlCol="0" fromWordArt="0" anchor="ctr" anchorCtr="0" forceAA="0" compatLnSpc="1">
+                        <a:prstTxWarp prst="textNoShape">
+                          <a:avLst/>
+                        </a:prstTxWarp>
+                        <a:noAutofit/>
+                      </wps:bodyPr>
+                    </wps:wsp>
+                  </a:graphicData>
+                </a:graphic>
+                <wp14:sizeRelV relativeFrom="margin">
+                  <wp14:pctHeight>0</wp14:pctHeight>
+                </wp14:sizeRelV>
+              </wp:anchor>
+            </w:drawing>
+          </mc:Choice>
+          <mc:Fallback>
+            <w:pict>
+              <v:roundrect w14:anchorId="743B9493" id="Rectangle : coins arrondis 5" o:spid="_x0000_s1027" style="position:absolute;margin-left:116pt;margin-top:245.35pt;width:167.7pt;height:56.65pt;z-index:251667456;visibility:visible;mso-wrap-style:square;mso-height-percent:0;mso-wrap-distance-left:9pt;mso-wrap-distance-top:0;mso-wrap-distance-right:9pt;mso-wrap-distance-bottom:0;mso-position-horizontal:absolute;mso-position-horizontal-relative:text;mso-position-vertical:absolute;mso-position-vertical-relative:text;mso-height-percent:0;mso-height-relative:margin;v-text-anchor:middle" arcsize="10923f" o:gfxdata="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" fillcolor="#c3c3c3 [2166]" strokecolor="#a5a5a5 [3206]" strokeweight=".5pt">
+                <v:fill color2="#b6b6b6 [2614]" rotate="t" colors="0 #d2d2d2;.5 #c8c8c8;1 silver" focus="100%" type="gradient">
+                  <o:fill v:ext="view" type="gradientUnscaled"/>
+                </v:fill>
+                <v:stroke joinstyle="miter"/>
+                <v:textbox>
+                  <w:txbxContent>
+                    <w:p>
+                      <w:pPr>
+                        <w:jc w:val="center"/>
+                      </w:pPr>
+                      <w:r>
+                        <w:t>Calcul du champ de Température + Profils Gaussien</w:t>
+                      </w:r>
+                    </w:p>
+                  </w:txbxContent>
+                </v:textbox>
+              </v:roundrect>
+            </w:pict>
+          </mc:Fallback>
+        </mc:AlternateContent>
+      </w:r>
+      <w:r>
+        <w:rPr>
+          <w:noProof/>
+        </w:rPr>
+        <mc:AlternateContent>
+          <mc:Choice Requires="wps">
+            <w:drawing>
+              <wp:anchor distT="0" distB="0" distL="114300" distR="114300" simplePos="0" relativeHeight="251669504" behindDoc="0" locked="0" layoutInCell="1" allowOverlap="1" wp14:anchorId="743B9493" wp14:editId="2CBFC384">
+                <wp:simplePos x="0" y="0"/>
+                <wp:positionH relativeFrom="column">
+                  <wp:posOffset>1478280</wp:posOffset>
+                </wp:positionH>
+                <wp:positionV relativeFrom="paragraph">
+                  <wp:posOffset>3928110</wp:posOffset>
+                </wp:positionV>
+                <wp:extent cx="2129790" cy="359410"/>
+                <wp:effectExtent l="0" t="0" r="16510" b="8890"/>
+                <wp:wrapNone/>
+                <wp:docPr id="6" name="Rectangle : coins arrondis 6"/>
+                <wp:cNvGraphicFramePr/>
+                <a:graphic xmlns:a="http://schemas.openxmlformats.org/drawingml/2006/main">
+                  <a:graphicData uri="http://schemas.microsoft.com/office/word/2010/wordprocessingShape">
+                    <wps:wsp>
+                      <wps:cNvSpPr/>
+                      <wps:spPr>
+                        <a:xfrm>
+                          <a:off x="0" y="0"/>
+                          <a:ext cx="2129790" cy="359410"/>
+                        </a:xfrm>
+                        <a:prstGeom prst="roundRect">
+                          <a:avLst/>
+                        </a:prstGeom>
+                      </wps:spPr>
+                      <wps:style>
+                        <a:lnRef idx="1">
+                          <a:schemeClr val="accent3"/>
+                        </a:lnRef>
+                        <a:fillRef idx="2">
+                          <a:schemeClr val="accent3"/>
+                        </a:fillRef>
+                        <a:effectRef idx="1">
+                          <a:schemeClr val="accent3"/>
+                        </a:effectRef>
+                        <a:fontRef idx="minor">
+                          <a:schemeClr val="dk1"/>
+                        </a:fontRef>
+                      </wps:style>
+                      <wps:txbx>
+                        <w:txbxContent>
+                          <w:p>
+                            <w:pPr>
+                              <w:jc w:val="center"/>
+                            </w:pPr>
+                            <w:r>
+                              <w:t>Calcul du pas de temps </w:t>
+                            </w:r>
+                          </w:p>
+                        </w:txbxContent>
+                      </wps:txbx>
+                      <wps:bodyPr rot="0" spcFirstLastPara="0" vertOverflow="overflow" horzOverflow="overflow" vert="horz" wrap="square" lIns="91440" tIns="45720" rIns="91440" bIns="45720" numCol="1" spcCol="0" rtlCol="0" fromWordArt="0" anchor="ctr" anchorCtr="0" forceAA="0" compatLnSpc="1">
+                        <a:prstTxWarp prst="textNoShape">
+                          <a:avLst/>
+                        </a:prstTxWarp>
+                        <a:noAutofit/>
+                      </wps:bodyPr>
+                    </wps:wsp>
+                  </a:graphicData>
+                </a:graphic>
+              </wp:anchor>
+            </w:drawing>
+          </mc:Choice>
+          <mc:Fallback>
+            <w:pict>
+              <v:roundrect w14:anchorId="743B9493" id="Rectangle : coins arrondis 6" o:spid="_x0000_s1028" style="position:absolute;margin-left:116.4pt;margin-top:309.3pt;width:167.7pt;height:28.3pt;z-index:251669504;visibility:visible;mso-wrap-style:square;mso-wrap-distance-left:9pt;mso-wrap-distance-top:0;mso-wrap-distance-right:9pt;mso-wrap-distance-bottom:0;mso-position-horizontal:absolute;mso-position-horizontal-relative:text;mso-position-vertical:absolute;mso-position-vertical-relative:text;v-text-anchor:middle" arcsize="10923f" o:gfxdata="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" fillcolor="#c3c3c3 [2166]" strokecolor="#a5a5a5 [3206]" strokeweight=".5pt">
+                <v:fill color2="#b6b6b6 [2614]" rotate="t" colors="0 #d2d2d2;.5 #c8c8c8;1 silver" focus="100%" type="gradient">
+                  <o:fill v:ext="view" type="gradientUnscaled"/>
+                </v:fill>
+                <v:stroke joinstyle="miter"/>
+                <v:textbox>
+                  <w:txbxContent>
+                    <w:p>
+                      <w:pPr>
+                        <w:jc w:val="center"/>
+                      </w:pPr>
+                      <w:r>
+                        <w:t>Calcul du pas de temps </w:t>
+                      </w:r>
+                    </w:p>
+                  </w:txbxContent>
+                </v:textbox>
+              </v:roundrect>
+            </w:pict>
+          </mc:Fallback>
+        </mc:AlternateContent>
+      </w:r>
+      <w:r>
+        <w:rPr>
+          <w:noProof/>
+        </w:rPr>
+        <mc:AlternateContent>
+          <mc:Choice Requires="wps">
+            <w:drawing>
+              <wp:anchor distT="0" distB="0" distL="114300" distR="114300" simplePos="0" relativeHeight="251665408" behindDoc="0" locked="0" layoutInCell="1" allowOverlap="1" wp14:anchorId="743B9493" wp14:editId="2CBFC384">
+                <wp:simplePos x="0" y="0"/>
+                <wp:positionH relativeFrom="column">
+                  <wp:posOffset>1478280</wp:posOffset>
+                </wp:positionH>
+                <wp:positionV relativeFrom="paragraph">
+                  <wp:posOffset>2682875</wp:posOffset>
+                </wp:positionV>
+                <wp:extent cx="2129790" cy="359410"/>
+                <wp:effectExtent l="0" t="0" r="16510" b="8890"/>
+                <wp:wrapNone/>
+                <wp:docPr id="4" name="Rectangle : coins arrondis 4"/>
+                <wp:cNvGraphicFramePr/>
+                <a:graphic xmlns:a="http://schemas.openxmlformats.org/drawingml/2006/main">
+                  <a:graphicData uri="http://schemas.microsoft.com/office/word/2010/wordprocessingShape">
+                    <wps:wsp>
+                      <wps:cNvSpPr/>
+                      <wps:spPr>
+                        <a:xfrm>
+                          <a:off x="0" y="0"/>
+                          <a:ext cx="2129790" cy="359410"/>
+                        </a:xfrm>
+                        <a:prstGeom prst="roundRect">
+                          <a:avLst/>
+                        </a:prstGeom>
+                      </wps:spPr>
+                      <wps:style>
+                        <a:lnRef idx="1">
+                          <a:schemeClr val="accent3"/>
+                        </a:lnRef>
+                        <a:fillRef idx="2">
+                          <a:schemeClr val="accent3"/>
+                        </a:fillRef>
+                        <a:effectRef idx="1">
+                          <a:schemeClr val="accent3"/>
+                        </a:effectRef>
+                        <a:fontRef idx="minor">
+                          <a:schemeClr val="dk1"/>
+                        </a:fontRef>
+                      </wps:style>
+                      <wps:txbx>
+                        <w:txbxContent>
+                          <w:p>
+                            <w:pPr>
+                              <w:jc w:val="center"/>
+                            </w:pPr>
+                            <w:r>
+                              <w:t>Calcul du champ de Vitesse</w:t>
+                            </w:r>
+                          </w:p>
+                        </w:txbxContent>
+                      </wps:txbx>
+                      <wps:bodyPr rot="0" spcFirstLastPara="0" vertOverflow="overflow" horzOverflow="overflow" vert="horz" wrap="square" lIns="91440" tIns="45720" rIns="91440" bIns="45720" numCol="1" spcCol="0" rtlCol="0" fromWordArt="0" anchor="ctr" anchorCtr="0" forceAA="0" compatLnSpc="1">
+                        <a:prstTxWarp prst="textNoShape">
+                          <a:avLst/>
+                        </a:prstTxWarp>
+                        <a:noAutofit/>
+                      </wps:bodyPr>
+                    </wps:wsp>
+                  </a:graphicData>
+                </a:graphic>
+              </wp:anchor>
+            </w:drawing>
+          </mc:Choice>
+          <mc:Fallback>
+            <w:pict>
+              <v:roundrect w14:anchorId="743B9493" id="Rectangle : coins arrondis 4" o:spid="_x0000_s1029" style="position:absolute;margin-left:116.4pt;margin-top:211.25pt;width:167.7pt;height:28.3pt;z-index:251665408;visibility:visible;mso-wrap-style:square;mso-wrap-distance-left:9pt;mso-wrap-distance-top:0;mso-wrap-distance-right:9pt;mso-wrap-distance-bottom:0;mso-position-horizontal:absolute;mso-position-horizontal-relative:text;mso-position-vertical:absolute;mso-position-vertical-relative:text;v-text-anchor:middle" arcsize="10923f" o:gfxdata="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" fillcolor="#c3c3c3 [2166]" strokecolor="#a5a5a5 [3206]" strokeweight=".5pt">
+                <v:fill color2="#b6b6b6 [2614]" rotate="t" colors="0 #d2d2d2;.5 #c8c8c8;1 silver" focus="100%" type="gradient">
+                  <o:fill v:ext="view" type="gradientUnscaled"/>
+                </v:fill>
+                <v:stroke joinstyle="miter"/>
+                <v:textbox>
+                  <w:txbxContent>
+                    <w:p>
+                      <w:pPr>
+                        <w:jc w:val="center"/>
+                      </w:pPr>
+                      <w:r>
+                        <w:t>Calcul du champ de Vitesse</w:t>
+                      </w:r>
+                    </w:p>
+                  </w:txbxContent>
+                </v:textbox>
+              </v:roundrect>
+            </w:pict>
+          </mc:Fallback>
+        </mc:AlternateContent>
+      </w:r>
+      <w:r>
+        <w:rPr>
+          <w:noProof/>
+        </w:rPr>
+        <mc:AlternateContent>
+          <mc:Choice Requires="wps">
+            <w:drawing>
+              <wp:anchor distT="0" distB="0" distL="114300" distR="114300" simplePos="0" relativeHeight="251663360" behindDoc="0" locked="0" layoutInCell="1" allowOverlap="1" wp14:anchorId="743B9493" wp14:editId="2CBFC384">
+                <wp:simplePos x="0" y="0"/>
+                <wp:positionH relativeFrom="column">
+                  <wp:posOffset>1478280</wp:posOffset>
+                </wp:positionH>
+                <wp:positionV relativeFrom="paragraph">
+                  <wp:posOffset>2235835</wp:posOffset>
+                </wp:positionV>
+                <wp:extent cx="2129790" cy="359410"/>
+                <wp:effectExtent l="0" t="0" r="16510" b="8890"/>
+                <wp:wrapNone/>
+                <wp:docPr id="3" name="Rectangle : coins arrondis 3"/>
+                <wp:cNvGraphicFramePr/>
+                <a:graphic xmlns:a="http://schemas.openxmlformats.org/drawingml/2006/main">
+                  <a:graphicData uri="http://schemas.microsoft.com/office/word/2010/wordprocessingShape">
+                    <wps:wsp>
+                      <wps:cNvSpPr/>
+                      <wps:spPr>
+                        <a:xfrm>
+                          <a:off x="0" y="0"/>
+                          <a:ext cx="2129790" cy="359410"/>
+                        </a:xfrm>
+                        <a:prstGeom prst="roundRect">
+                          <a:avLst/>
+                        </a:prstGeom>
+                      </wps:spPr>
+                      <wps:style>
+                        <a:lnRef idx="1">
+                          <a:schemeClr val="accent3"/>
+                        </a:lnRef>
+                        <a:fillRef idx="2">
+                          <a:schemeClr val="accent3"/>
+                        </a:fillRef>
+                        <a:effectRef idx="1">
+                          <a:schemeClr val="accent3"/>
+                        </a:effectRef>
+                        <a:fontRef idx="minor">
+                          <a:schemeClr val="dk1"/>
+                        </a:fontRef>
+                      </wps:style>
+                      <wps:txbx>
+                        <w:txbxContent>
+                          <w:p>
+                            <w:pPr>
+                              <w:jc w:val="center"/>
+                            </w:pPr>
+                            <w:r>
+                              <w:t>Maillage</w:t>
+                            </w:r>
+                          </w:p>
+                        </w:txbxContent>
+                      </wps:txbx>
+                      <wps:bodyPr rot="0" spcFirstLastPara="0" vertOverflow="overflow" horzOverflow="overflow" vert="horz" wrap="square" lIns="91440" tIns="45720" rIns="91440" bIns="45720" numCol="1" spcCol="0" rtlCol="0" fromWordArt="0" anchor="ctr" anchorCtr="0" forceAA="0" compatLnSpc="1">
+                        <a:prstTxWarp prst="textNoShape">
+                          <a:avLst/>
+                        </a:prstTxWarp>
+                        <a:noAutofit/>
+                      </wps:bodyPr>
+                    </wps:wsp>
+                  </a:graphicData>
+                </a:graphic>
+              </wp:anchor>
+            </w:drawing>
+          </mc:Choice>
+          <mc:Fallback>
+            <w:pict>
+              <v:roundrect w14:anchorId="743B9493" id="Rectangle : coins arrondis 3" o:spid="_x0000_s1030" style="position:absolute;margin-left:116.4pt;margin-top:176.05pt;width:167.7pt;height:28.3pt;z-index:251663360;visibility:visible;mso-wrap-style:square;mso-wrap-distance-left:9pt;mso-wrap-distance-top:0;mso-wrap-distance-right:9pt;mso-wrap-distance-bottom:0;mso-position-horizontal:absolute;mso-position-horizontal-relative:text;mso-position-vertical:absolute;mso-position-vertical-relative:text;v-text-anchor:middle" arcsize="10923f" o:gfxdata="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" fillcolor="#c3c3c3 [2166]" strokecolor="#a5a5a5 [3206]" strokeweight=".5pt">
+                <v:fill color2="#b6b6b6 [2614]" rotate="t" colors="0 #d2d2d2;.5 #c8c8c8;1 silver" focus="100%" type="gradient">
+                  <o:fill v:ext="view" type="gradientUnscaled"/>
+                </v:fill>
+                <v:stroke joinstyle="miter"/>
+                <v:textbox>
+                  <w:txbxContent>
+                    <w:p>
+                      <w:pPr>
+                        <w:jc w:val="center"/>
+                      </w:pPr>
+                      <w:r>
+                        <w:t>Maillage</w:t>
+                      </w:r>
+                    </w:p>
+                  </w:txbxContent>
+                </v:textbox>
+              </v:roundrect>
+            </w:pict>
+          </mc:Fallback>
+        </mc:AlternateContent>
+      </w:r>
+      <w:r>
+        <w:rPr>
+          <w:noProof/>
+        </w:rPr>
+        <mc:AlternateContent>
+          <mc:Choice Requires="wps">
+            <w:drawing>
+              <wp:anchor distT="0" distB="0" distL="114300" distR="114300" simplePos="0" relativeHeight="251685888" behindDoc="0" locked="0" layoutInCell="1" allowOverlap="1" wp14:anchorId="1E34CAE9" wp14:editId="6A591C4B">
+                <wp:simplePos x="0" y="0"/>
+                <wp:positionH relativeFrom="column">
+                  <wp:posOffset>1478280</wp:posOffset>
+                </wp:positionH>
+                <wp:positionV relativeFrom="paragraph">
+                  <wp:posOffset>1817370</wp:posOffset>
+                </wp:positionV>
+                <wp:extent cx="2129790" cy="359410"/>
+                <wp:effectExtent l="0" t="0" r="16510" b="8890"/>
+                <wp:wrapNone/>
+                <wp:docPr id="14" name="Rectangle : coins arrondis 14"/>
+                <wp:cNvGraphicFramePr/>
+                <a:graphic xmlns:a="http://schemas.openxmlformats.org/drawingml/2006/main">
+                  <a:graphicData uri="http://schemas.microsoft.com/office/word/2010/wordprocessingShape">
+                    <wps:wsp>
+                      <wps:cNvSpPr/>
+                      <wps:spPr>
+                        <a:xfrm>
+                          <a:off x="0" y="0"/>
+                          <a:ext cx="2129790" cy="359410"/>
+                        </a:xfrm>
+                        <a:prstGeom prst="roundRect">
+                          <a:avLst/>
+                        </a:prstGeom>
+                      </wps:spPr>
+                      <wps:style>
+                        <a:lnRef idx="1">
+                          <a:schemeClr val="accent3"/>
+                        </a:lnRef>
+                        <a:fillRef idx="2">
+                          <a:schemeClr val="accent3"/>
+                        </a:fillRef>
+                        <a:effectRef idx="1">
+                          <a:schemeClr val="accent3"/>
+                        </a:effectRef>
+                        <a:fontRef idx="minor">
+                          <a:schemeClr val="dk1"/>
+                        </a:fontRef>
+                      </wps:style>
+                      <wps:txbx>
+                        <w:txbxContent>
+                          <w:p>
+                            <w:pPr>
+                              <w:jc w:val="center"/>
+                            </w:pPr>
+                            <w:r>
+                              <w:t>Allocation Dynamique</w:t>
+                            </w:r>
+                          </w:p>
+                        </w:txbxContent>
+                      </wps:txbx>
+                      <wps:bodyPr rot="0" spcFirstLastPara="0" vertOverflow="overflow" horzOverflow="overflow" vert="horz" wrap="square" lIns="91440" tIns="45720" rIns="91440" bIns="45720" numCol="1" spcCol="0" rtlCol="0" fromWordArt="0" anchor="ctr" anchorCtr="0" forceAA="0" compatLnSpc="1">
+                        <a:prstTxWarp prst="textNoShape">
+                          <a:avLst/>
+                        </a:prstTxWarp>
+                        <a:noAutofit/>
+                      </wps:bodyPr>
+                    </wps:wsp>
+                  </a:graphicData>
+                </a:graphic>
+              </wp:anchor>
+            </w:drawing>
+          </mc:Choice>
+          <mc:Fallback>
+            <w:pict>
+              <v:roundrect w14:anchorId="1E34CAE9" id="Rectangle : coins arrondis 14" o:spid="_x0000_s1031" style="position:absolute;margin-left:116.4pt;margin-top:143.1pt;width:167.7pt;height:28.3pt;z-index:251685888;visibility:visible;mso-wrap-style:square;mso-wrap-distance-left:9pt;mso-wrap-distance-top:0;mso-wrap-distance-right:9pt;mso-wrap-distance-bottom:0;mso-position-horizontal:absolute;mso-position-horizontal-relative:text;mso-position-vertical:absolute;mso-position-vertical-relative:text;v-text-anchor:middle" arcsize="10923f" o:gfxdata="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" fillcolor="#c3c3c3 [2166]" strokecolor="#a5a5a5 [3206]" strokeweight=".5pt">
+                <v:fill color2="#b6b6b6 [2614]" rotate="t" colors="0 #d2d2d2;.5 #c8c8c8;1 silver" focus="100%" type="gradient">
+                  <o:fill v:ext="view" type="gradientUnscaled"/>
+                </v:fill>
+                <v:stroke joinstyle="miter"/>
+                <v:textbox>
+                  <w:txbxContent>
+                    <w:p>
+                      <w:pPr>
+                        <w:jc w:val="center"/>
+                      </w:pPr>
+                      <w:r>
+                        <w:t>Allocation Dynamique</w:t>
+                      </w:r>
+                    </w:p>
+                  </w:txbxContent>
+                </v:textbox>
+              </v:roundrect>
+            </w:pict>
+          </mc:Fallback>
+        </mc:AlternateContent>
+      </w:r>
+      <w:r>
+        <w:rPr>
+          <w:noProof/>
+        </w:rPr>
+        <mc:AlternateContent>
+          <mc:Choice Requires="wps">
+            <w:drawing>
+              <wp:anchor distT="0" distB="0" distL="114300" distR="114300" simplePos="0" relativeHeight="251661312" behindDoc="0" locked="0" layoutInCell="1" allowOverlap="1" wp14:anchorId="743B9493" wp14:editId="2CBFC384">
+                <wp:simplePos x="0" y="0"/>
+                <wp:positionH relativeFrom="column">
+                  <wp:posOffset>1478280</wp:posOffset>
+                </wp:positionH>
+                <wp:positionV relativeFrom="paragraph">
+                  <wp:posOffset>1399358</wp:posOffset>
+                </wp:positionV>
+                <wp:extent cx="2130357" cy="359923"/>
+                <wp:effectExtent l="0" t="0" r="16510" b="8890"/>
+                <wp:wrapNone/>
+                <wp:docPr id="2" name="Rectangle : coins arrondis 2"/>
+                <wp:cNvGraphicFramePr/>
+                <a:graphic xmlns:a="http://schemas.openxmlformats.org/drawingml/2006/main">
+                  <a:graphicData uri="http://schemas.microsoft.com/office/word/2010/wordprocessingShape">
+                    <wps:wsp>
+                      <wps:cNvSpPr/>
+                      <wps:spPr>
+                        <a:xfrm>
+                          <a:off x="0" y="0"/>
+                          <a:ext cx="2130357" cy="359923"/>
+                        </a:xfrm>
+                        <a:prstGeom prst="roundRect">
+                          <a:avLst/>
+                        </a:prstGeom>
+                      </wps:spPr>
+                      <wps:style>
+                        <a:lnRef idx="1">
+                          <a:schemeClr val="accent3"/>
+                        </a:lnRef>
+                        <a:fillRef idx="2">
+                          <a:schemeClr val="accent3"/>
+                        </a:fillRef>
+                        <a:effectRef idx="1">
+                          <a:schemeClr val="accent3"/>
+                        </a:effectRef>
+                        <a:fontRef idx="minor">
+                          <a:schemeClr val="dk1"/>
+                        </a:fontRef>
+                      </wps:style>
+                      <wps:txbx>
+                        <w:txbxContent>
+                          <w:p>
+                            <w:pPr>
+                              <w:jc w:val="center"/>
+                            </w:pPr>
+                            <w:r>
+                              <w:t>Lecture fichier : paramètres.in</w:t>
+                            </w:r>
+                          </w:p>
+                        </w:txbxContent>
+                      </wps:txbx>
+                      <wps:bodyPr rot="0" spcFirstLastPara="0" vertOverflow="overflow" horzOverflow="overflow" vert="horz" wrap="square" lIns="91440" tIns="45720" rIns="91440" bIns="45720" numCol="1" spcCol="0" rtlCol="0" fromWordArt="0" anchor="ctr" anchorCtr="0" forceAA="0" compatLnSpc="1">
+                        <a:prstTxWarp prst="textNoShape">
+                          <a:avLst/>
+                        </a:prstTxWarp>
+                        <a:noAutofit/>
+                      </wps:bodyPr>
+                    </wps:wsp>
+                  </a:graphicData>
+                </a:graphic>
+              </wp:anchor>
+            </w:drawing>
+          </mc:Choice>
+          <mc:Fallback>
+            <w:pict>
+              <v:roundrect w14:anchorId="743B9493" id="Rectangle : coins arrondis 2" o:spid="_x0000_s1032" style="position:absolute;margin-left:116.4pt;margin-top:110.2pt;width:167.75pt;height:28.35pt;z-index:251661312;visibility:visible;mso-wrap-style:square;mso-wrap-distance-left:9pt;mso-wrap-distance-top:0;mso-wrap-distance-right:9pt;mso-wrap-distance-bottom:0;mso-position-horizontal:absolute;mso-position-horizontal-relative:text;mso-position-vertical:absolute;mso-position-vertical-relative:text;v-text-anchor:middle" arcsize="10923f" o:gfxdata="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" fillcolor="#c3c3c3 [2166]" strokecolor="#a5a5a5 [3206]" strokeweight=".5pt">
+                <v:fill color2="#b6b6b6 [2614]" rotate="t" colors="0 #d2d2d2;.5 #c8c8c8;1 silver" focus="100%" type="gradient">
+                  <o:fill v:ext="view" type="gradientUnscaled"/>
+                </v:fill>
+                <v:stroke joinstyle="miter"/>
+                <v:textbox>
+                  <w:txbxContent>
+                    <w:p>
+                      <w:pPr>
+                        <w:jc w:val="center"/>
+                      </w:pPr>
+                      <w:r>
+                        <w:t>Lecture fichier : paramètres.in</w:t>
                       </w:r>
                     </w:p>
                   </w:txbxContent>
@@ -173,7 +746,7 @@
           </mc:Choice>
           <mc:Fallback>
             <w:pict>
-              <v:roundrect w14:anchorId="133A4A71" id="Rectangle : coins arrondis 19" o:spid="_x0000_s1027" style="position:absolute;margin-left:116.4pt;margin-top:497.1pt;width:167.75pt;height:28.35pt;z-index:251692032;visibility:visible;mso-wrap-style:square;mso-wrap-distance-left:9pt;mso-wrap-distance-top:0;mso-wrap-distance-right:9pt;mso-wrap-distance-bottom:0;mso-position-horizontal:absolute;mso-position-horizontal-relative:text;mso-position-vertical:absolute;mso-position-vertical-relative:text;v-text-anchor:middle" arcsize="10923f" o:gfxdata="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" fillcolor="#c3c3c3 [2166]" strokecolor="#a5a5a5 [3206]" strokeweight=".5pt">
+              <v:roundrect w14:anchorId="133A4A71" id="Rectangle : coins arrondis 19" o:spid="_x0000_s1033" style="position:absolute;margin-left:116.4pt;margin-top:497.1pt;width:167.75pt;height:28.35pt;z-index:251692032;visibility:visible;mso-wrap-style:square;mso-wrap-distance-left:9pt;mso-wrap-distance-top:0;mso-wrap-distance-right:9pt;mso-wrap-distance-bottom:0;mso-position-horizontal:absolute;mso-position-horizontal-relative:text;mso-position-vertical:absolute;mso-position-vertical-relative:text;v-text-anchor:middle" arcsize="10923f" o:gfxdata="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" fillcolor="#c3c3c3 [2166]" strokecolor="#a5a5a5 [3206]" strokeweight=".5pt">
                 <v:fill color2="#b6b6b6 [2614]" rotate="t" colors="0 #d2d2d2;.5 #c8c8c8;1 silver" focus="100%" type="gradient">
                   <o:fill v:ext="view" type="gradientUnscaled"/>
                 </v:fill>
@@ -260,111 +833,13 @@
           </mc:Choice>
           <mc:Fallback>
             <w:pict>
-              <v:shapetype w14:anchorId="168C80F7" id="_x0000_t32" coordsize="21600,21600" o:spt="32" o:oned="t" path="m,l21600,21600e" filled="f">
+              <v:shapetype w14:anchorId="72953D2F" id="_x0000_t32" coordsize="21600,21600" o:spt="32" o:oned="t" path="m,l21600,21600e" filled="f">
                 <v:path arrowok="t" fillok="f" o:connecttype="none"/>
                 <o:lock v:ext="edit" shapetype="t"/>
               </v:shapetype>
               <v:shape id="Connecteur droit avec flèche 18" o:spid="_x0000_s1026" type="#_x0000_t32" style="position:absolute;margin-left:194.3pt;margin-top:415.55pt;width:3.6pt;height:44.45pt;flip:x;z-index:251689984;visibility:visible;mso-wrap-style:square;mso-width-percent:0;mso-height-percent:0;mso-wrap-distance-left:9pt;mso-wrap-distance-top:0;mso-wrap-distance-right:9pt;mso-wrap-distance-bottom:0;mso-position-horizontal:absolute;mso-position-horizontal-relative:text;mso-position-vertical:absolute;mso-position-vertical-relative:text;mso-width-percent:0;mso-height-percent:0;mso-width-relative:margin;mso-height-relative:margin" o:gfxdata="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" strokecolor="black [3200]" strokeweight=".5pt">
                 <v:stroke endarrow="block" joinstyle="miter"/>
               </v:shape>
-            </w:pict>
-          </mc:Fallback>
-        </mc:AlternateContent>
-      </w:r>
-      <w:r>
-        <w:rPr>
-          <w:noProof/>
-        </w:rPr>
-        <mc:AlternateContent>
-          <mc:Choice Requires="wps">
-            <w:drawing>
-              <wp:anchor distT="0" distB="0" distL="114300" distR="114300" simplePos="0" relativeHeight="251667456" behindDoc="0" locked="0" layoutInCell="1" allowOverlap="1" wp14:anchorId="743B9493" wp14:editId="2CBFC384">
-                <wp:simplePos x="0" y="0"/>
-                <wp:positionH relativeFrom="column">
-                  <wp:posOffset>1473200</wp:posOffset>
-                </wp:positionH>
-                <wp:positionV relativeFrom="paragraph">
-                  <wp:posOffset>2660015</wp:posOffset>
-                </wp:positionV>
-                <wp:extent cx="2129790" cy="719847"/>
-                <wp:effectExtent l="0" t="0" r="16510" b="17145"/>
-                <wp:wrapNone/>
-                <wp:docPr id="5" name="Rectangle : coins arrondis 5"/>
-                <wp:cNvGraphicFramePr/>
-                <a:graphic xmlns:a="http://schemas.openxmlformats.org/drawingml/2006/main">
-                  <a:graphicData uri="http://schemas.microsoft.com/office/word/2010/wordprocessingShape">
-                    <wps:wsp>
-                      <wps:cNvSpPr/>
-                      <wps:spPr>
-                        <a:xfrm>
-                          <a:off x="0" y="0"/>
-                          <a:ext cx="2129790" cy="719847"/>
-                        </a:xfrm>
-                        <a:prstGeom prst="roundRect">
-                          <a:avLst/>
-                        </a:prstGeom>
-                      </wps:spPr>
-                      <wps:style>
-                        <a:lnRef idx="1">
-                          <a:schemeClr val="accent3"/>
-                        </a:lnRef>
-                        <a:fillRef idx="2">
-                          <a:schemeClr val="accent3"/>
-                        </a:fillRef>
-                        <a:effectRef idx="1">
-                          <a:schemeClr val="accent3"/>
-                        </a:effectRef>
-                        <a:fontRef idx="minor">
-                          <a:schemeClr val="dk1"/>
-                        </a:fontRef>
-                      </wps:style>
-                      <wps:txbx>
-                        <w:txbxContent>
-                          <w:p>
-                            <w:pPr>
-                              <w:jc w:val="center"/>
-                            </w:pPr>
-                            <w:r>
-                              <w:t>Calcul du champ de Température + Profils Gaussien</w:t>
-                            </w:r>
-                          </w:p>
-                        </w:txbxContent>
-                      </wps:txbx>
-                      <wps:bodyPr rot="0" spcFirstLastPara="0" vertOverflow="overflow" horzOverflow="overflow" vert="horz" wrap="square" lIns="91440" tIns="45720" rIns="91440" bIns="45720" numCol="1" spcCol="0" rtlCol="0" fromWordArt="0" anchor="ctr" anchorCtr="0" forceAA="0" compatLnSpc="1">
-                        <a:prstTxWarp prst="textNoShape">
-                          <a:avLst/>
-                        </a:prstTxWarp>
-                        <a:noAutofit/>
-                      </wps:bodyPr>
-                    </wps:wsp>
-                  </a:graphicData>
-                </a:graphic>
-                <wp14:sizeRelV relativeFrom="margin">
-                  <wp14:pctHeight>0</wp14:pctHeight>
-                </wp14:sizeRelV>
-              </wp:anchor>
-            </w:drawing>
-          </mc:Choice>
-          <mc:Fallback>
-            <w:pict>
-              <v:roundrect w14:anchorId="743B9493" id="Rectangle : coins arrondis 5" o:spid="_x0000_s1028" style="position:absolute;margin-left:116pt;margin-top:209.45pt;width:167.7pt;height:56.7pt;z-index:251667456;visibility:visible;mso-wrap-style:square;mso-height-percent:0;mso-wrap-distance-left:9pt;mso-wrap-distance-top:0;mso-wrap-distance-right:9pt;mso-wrap-distance-bottom:0;mso-position-horizontal:absolute;mso-position-horizontal-relative:text;mso-position-vertical:absolute;mso-position-vertical-relative:text;mso-height-percent:0;mso-height-relative:margin;v-text-anchor:middle" arcsize="10923f" o:gfxdata="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" fillcolor="#c3c3c3 [2166]" strokecolor="#a5a5a5 [3206]" strokeweight=".5pt">
-                <v:fill color2="#b6b6b6 [2614]" rotate="t" colors="0 #d2d2d2;.5 #c8c8c8;1 silver" focus="100%" type="gradient">
-                  <o:fill v:ext="view" type="gradientUnscaled"/>
-                </v:fill>
-                <v:stroke joinstyle="miter"/>
-                <v:textbox>
-                  <w:txbxContent>
-                    <w:p>
-                      <w:pPr>
-                        <w:jc w:val="center"/>
-                      </w:pPr>
-                      <w:r>
-                        <w:t>Calcul du champ de Température + Profils Gaussien</w:t>
-                      </w:r>
-                    </w:p>
-                  </w:txbxContent>
-                </v:textbox>
-              </v:roundrect>
             </w:pict>
           </mc:Fallback>
         </mc:AlternateContent>
@@ -432,7 +907,7 @@
           </mc:Choice>
           <mc:Fallback>
             <w:pict>
-              <v:shapetype w14:anchorId="0D75D1C5" id="_x0000_t34" coordsize="21600,21600" o:spt="34" o:oned="t" adj="10800" path="m,l@0,0@0,21600,21600,21600e" filled="f">
+              <v:shapetype w14:anchorId="36BA1B58" id="_x0000_t34" coordsize="21600,21600" o:spt="34" o:oned="t" adj="10800" path="m,l@0,0@0,21600,21600,21600e" filled="f">
                 <v:stroke joinstyle="miter"/>
                 <v:formulas>
                   <v:f eqn="val #0"/>
@@ -513,7 +988,7 @@
           </mc:Choice>
           <mc:Fallback>
             <w:pict>
-              <v:shape w14:anchorId="48469059" id="Connecteur droit avec flèche 15" o:spid="_x0000_s1026" type="#_x0000_t32" style="position:absolute;margin-left:291.45pt;margin-top:397.9pt;width:22.2pt;height:0;z-index:251686912;visibility:visible;mso-wrap-style:square;mso-width-percent:0;mso-height-percent:0;mso-wrap-distance-left:9pt;mso-wrap-distance-top:0;mso-wrap-distance-right:9pt;mso-wrap-distance-bottom:0;mso-position-horizontal:absolute;mso-position-horizontal-relative:text;mso-position-vertical:absolute;mso-position-vertical-relative:text;mso-width-percent:0;mso-height-percent:0;mso-width-relative:margin;mso-height-relative:margin" o:gfxdata="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" strokecolor="black [3200]" strokeweight=".5pt">
+              <v:shape w14:anchorId="7DF49B5F" id="Connecteur droit avec flèche 15" o:spid="_x0000_s1026" type="#_x0000_t32" style="position:absolute;margin-left:291.45pt;margin-top:397.9pt;width:22.2pt;height:0;z-index:251686912;visibility:visible;mso-wrap-style:square;mso-width-percent:0;mso-height-percent:0;mso-wrap-distance-left:9pt;mso-wrap-distance-top:0;mso-wrap-distance-right:9pt;mso-wrap-distance-bottom:0;mso-position-horizontal:absolute;mso-position-horizontal-relative:text;mso-position-vertical:absolute;mso-position-vertical-relative:text;mso-width-percent:0;mso-height-percent:0;mso-width-relative:margin;mso-height-relative:margin" o:gfxdata="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" strokecolor="black [3200]" strokeweight=".5pt">
                 <v:stroke endarrow="block" joinstyle="miter"/>
               </v:shape>
             </w:pict>
@@ -593,7 +1068,7 @@
           </mc:Choice>
           <mc:Fallback>
             <w:pict>
-              <v:roundrect w14:anchorId="12A1D132" id="Rectangle : coins arrondis 12" o:spid="_x0000_s1029" style="position:absolute;margin-left:318.55pt;margin-top:460.25pt;width:167.7pt;height:28.3pt;z-index:251681792;visibility:visible;mso-wrap-style:square;mso-wrap-distance-left:9pt;mso-wrap-distance-top:0;mso-wrap-distance-right:9pt;mso-wrap-distance-bottom:0;mso-position-horizontal:absolute;mso-position-horizontal-relative:text;mso-position-vertical:absolute;mso-position-vertical-relative:text;v-text-anchor:middle" arcsize="10923f" o:gfxdata="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" fillcolor="#c3c3c3 [2166]" strokecolor="#a5a5a5 [3206]" strokeweight=".5pt">
+              <v:roundrect w14:anchorId="12A1D132" id="Rectangle : coins arrondis 12" o:spid="_x0000_s1034" style="position:absolute;margin-left:318.55pt;margin-top:460.25pt;width:167.7pt;height:28.3pt;z-index:251681792;visibility:visible;mso-wrap-style:square;mso-wrap-distance-left:9pt;mso-wrap-distance-top:0;mso-wrap-distance-right:9pt;mso-wrap-distance-bottom:0;mso-position-horizontal:absolute;mso-position-horizontal-relative:text;mso-position-vertical:absolute;mso-position-vertical-relative:text;v-text-anchor:middle" arcsize="10923f" o:gfxdata="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" fillcolor="#c3c3c3 [2166]" strokecolor="#a5a5a5 [3206]" strokeweight=".5pt">
                 <v:fill color2="#b6b6b6 [2614]" rotate="t" colors="0 #d2d2d2;.5 #c8c8c8;1 silver" focus="100%" type="gradient">
                   <o:fill v:ext="view" type="gradientUnscaled"/>
                 </v:fill>
@@ -688,7 +1163,7 @@
           </mc:Choice>
           <mc:Fallback>
             <w:pict>
-              <v:roundrect w14:anchorId="6A8F56B7" id="Rectangle : coins arrondis 10" o:spid="_x0000_s1030" style="position:absolute;margin-left:318.6pt;margin-top:387.5pt;width:167.75pt;height:28.35pt;z-index:251677696;visibility:visible;mso-wrap-style:square;mso-wrap-distance-left:9pt;mso-wrap-distance-top:0;mso-wrap-distance-right:9pt;mso-wrap-distance-bottom:0;mso-position-horizontal:absolute;mso-position-horizontal-relative:text;mso-position-vertical:absolute;mso-position-vertical-relative:text;v-text-anchor:middle" arcsize="10923f" o:gfxdata="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" fillcolor="#c3c3c3 [2166]" strokecolor="#a5a5a5 [3206]" strokeweight=".5pt">
+              <v:roundrect w14:anchorId="6A8F56B7" id="Rectangle : coins arrondis 10" o:spid="_x0000_s1035" style="position:absolute;margin-left:318.6pt;margin-top:387.5pt;width:167.75pt;height:28.35pt;z-index:251677696;visibility:visible;mso-wrap-style:square;mso-wrap-distance-left:9pt;mso-wrap-distance-top:0;mso-wrap-distance-right:9pt;mso-wrap-distance-bottom:0;mso-position-horizontal:absolute;mso-position-horizontal-relative:text;mso-position-vertical:absolute;mso-position-vertical-relative:text;v-text-anchor:middle" arcsize="10923f" o:gfxdata="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" fillcolor="#c3c3c3 [2166]" strokecolor="#a5a5a5 [3206]" strokeweight=".5pt">
                 <v:fill color2="#b6b6b6 [2614]" rotate="t" colors="0 #d2d2d2;.5 #c8c8c8;1 silver" focus="100%" type="gradient">
                   <o:fill v:ext="view" type="gradientUnscaled"/>
                 </v:fill>
@@ -764,10 +1239,7 @@
                               <w:jc w:val="center"/>
                             </w:pPr>
                             <w:r>
-                              <w:t xml:space="preserve">VTS Writer </w:t>
-                            </w:r>
-                            <w:r>
-                              <w:t>Fin</w:t>
+                              <w:t>VTS Writer Fin</w:t>
                             </w:r>
                           </w:p>
                         </w:txbxContent>
@@ -786,7 +1258,7 @@
           </mc:Choice>
           <mc:Fallback>
             <w:pict>
-              <v:roundrect w14:anchorId="40F8EB20" id="Rectangle : coins arrondis 13" o:spid="_x0000_s1031" style="position:absolute;margin-left:116.4pt;margin-top:460.3pt;width:167.75pt;height:28.35pt;z-index:251683840;visibility:visible;mso-wrap-style:square;mso-wrap-distance-left:9pt;mso-wrap-distance-top:0;mso-wrap-distance-right:9pt;mso-wrap-distance-bottom:0;mso-position-horizontal:absolute;mso-position-horizontal-relative:text;mso-position-vertical:absolute;mso-position-vertical-relative:text;v-text-anchor:middle" arcsize="10923f" o:gfxdata="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" fillcolor="#c3c3c3 [2166]" strokecolor="#a5a5a5 [3206]" strokeweight=".5pt">
+              <v:roundrect w14:anchorId="40F8EB20" id="Rectangle : coins arrondis 13" o:spid="_x0000_s1036" style="position:absolute;margin-left:116.4pt;margin-top:460.3pt;width:167.75pt;height:28.35pt;z-index:251683840;visibility:visible;mso-wrap-style:square;mso-wrap-distance-left:9pt;mso-wrap-distance-top:0;mso-wrap-distance-right:9pt;mso-wrap-distance-bottom:0;mso-position-horizontal:absolute;mso-position-horizontal-relative:text;mso-position-vertical:absolute;mso-position-vertical-relative:text;v-text-anchor:middle" arcsize="10923f" o:gfxdata="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" fillcolor="#c3c3c3 [2166]" strokecolor="#a5a5a5 [3206]" strokeweight=".5pt">
                 <v:fill color2="#b6b6b6 [2614]" rotate="t" colors="0 #d2d2d2;.5 #c8c8c8;1 silver" focus="100%" type="gradient">
                   <o:fill v:ext="view" type="gradientUnscaled"/>
                 </v:fill>
@@ -798,10 +1270,7 @@
                         <w:jc w:val="center"/>
                       </w:pPr>
                       <w:r>
-                        <w:t xml:space="preserve">VTS Writer </w:t>
-                      </w:r>
-                      <w:r>
-                        <w:t>Fin</w:t>
+                        <w:t>VTS Writer Fin</w:t>
                       </w:r>
                     </w:p>
                   </w:txbxContent>
@@ -884,7 +1353,7 @@
           </mc:Choice>
           <mc:Fallback>
             <w:pict>
-              <v:roundrect w14:anchorId="3A6175C5" id="Rectangle : coins arrondis 11" o:spid="_x0000_s1032" style="position:absolute;margin-left:318.6pt;margin-top:425.05pt;width:167.75pt;height:28.35pt;z-index:251679744;visibility:visible;mso-wrap-style:square;mso-wrap-distance-left:9pt;mso-wrap-distance-top:0;mso-wrap-distance-right:9pt;mso-wrap-distance-bottom:0;mso-position-horizontal:absolute;mso-position-horizontal-relative:text;mso-position-vertical:absolute;mso-position-vertical-relative:text;v-text-anchor:middle" arcsize="10923f" o:gfxdata="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" fillcolor="#c3c3c3 [2166]" strokecolor="#a5a5a5 [3206]" strokeweight=".5pt">
+              <v:roundrect w14:anchorId="3A6175C5" id="Rectangle : coins arrondis 11" o:spid="_x0000_s1037" style="position:absolute;margin-left:318.6pt;margin-top:425.05pt;width:167.75pt;height:28.35pt;z-index:251679744;visibility:visible;mso-wrap-style:square;mso-wrap-distance-left:9pt;mso-wrap-distance-top:0;mso-wrap-distance-right:9pt;mso-wrap-distance-bottom:0;mso-position-horizontal:absolute;mso-position-horizontal-relative:text;mso-position-vertical:absolute;mso-position-vertical-relative:text;v-text-anchor:middle" arcsize="10923f" o:gfxdata="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" fillcolor="#c3c3c3 [2166]" strokecolor="#a5a5a5 [3206]" strokeweight=".5pt">
                 <v:fill color2="#b6b6b6 [2614]" rotate="t" colors="0 #d2d2d2;.5 #c8c8c8;1 silver" focus="100%" type="gradient">
                   <o:fill v:ext="view" type="gradientUnscaled"/>
                 </v:fill>
@@ -979,7 +1448,7 @@
           </mc:Choice>
           <mc:Fallback>
             <w:pict>
-              <v:roundrect w14:anchorId="02AF7268" id="Rectangle : coins arrondis 9" o:spid="_x0000_s1033" style="position:absolute;margin-left:116.4pt;margin-top:382.95pt;width:167.75pt;height:28.35pt;z-index:251675648;visibility:visible;mso-wrap-style:square;mso-wrap-distance-left:9pt;mso-wrap-distance-top:0;mso-wrap-distance-right:9pt;mso-wrap-distance-bottom:0;mso-position-horizontal:absolute;mso-position-horizontal-relative:text;mso-position-vertical:absolute;mso-position-vertical-relative:text;v-text-anchor:middle" arcsize="10923f" o:gfxdata="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" fillcolor="#c3c3c3 [2166]" strokecolor="#a5a5a5 [3206]" strokeweight=".5pt">
+              <v:roundrect w14:anchorId="02AF7268" id="Rectangle : coins arrondis 9" o:spid="_x0000_s1038" style="position:absolute;margin-left:116.4pt;margin-top:382.95pt;width:167.75pt;height:28.35pt;z-index:251675648;visibility:visible;mso-wrap-style:square;mso-wrap-distance-left:9pt;mso-wrap-distance-top:0;mso-wrap-distance-right:9pt;mso-wrap-distance-bottom:0;mso-position-horizontal:absolute;mso-position-horizontal-relative:text;mso-position-vertical:absolute;mso-position-vertical-relative:text;v-text-anchor:middle" arcsize="10923f" o:gfxdata="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" fillcolor="#c3c3c3 [2166]" strokecolor="#a5a5a5 [3206]" strokeweight=".5pt">
                 <v:fill color2="#b6b6b6 [2614]" rotate="t" colors="0 #d2d2d2;.5 #c8c8c8;1 silver" focus="100%" type="gradient">
                   <o:fill v:ext="view" type="gradientUnscaled"/>
                 </v:fill>
@@ -1074,7 +1543,7 @@
           </mc:Choice>
           <mc:Fallback>
             <w:pict>
-              <v:roundrect w14:anchorId="7EABAC8E" id="Rectangle : coins arrondis 8" o:spid="_x0000_s1034" style="position:absolute;margin-left:116.4pt;margin-top:346.95pt;width:167.75pt;height:28.35pt;z-index:251673600;visibility:visible;mso-wrap-style:square;mso-wrap-distance-left:9pt;mso-wrap-distance-top:0;mso-wrap-distance-right:9pt;mso-wrap-distance-bottom:0;mso-position-horizontal:absolute;mso-position-horizontal-relative:text;mso-position-vertical:absolute;mso-position-vertical-relative:text;v-text-anchor:middle" arcsize="10923f" o:gfxdata="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" fillcolor="#c3c3c3 [2166]" strokecolor="#a5a5a5 [3206]" strokeweight=".5pt">
+              <v:roundrect w14:anchorId="7EABAC8E" id="Rectangle : coins arrondis 8" o:spid="_x0000_s1039" style="position:absolute;margin-left:116.4pt;margin-top:346.95pt;width:167.75pt;height:28.35pt;z-index:251673600;visibility:visible;mso-wrap-style:square;mso-wrap-distance-left:9pt;mso-wrap-distance-top:0;mso-wrap-distance-right:9pt;mso-wrap-distance-bottom:0;mso-position-horizontal:absolute;mso-position-horizontal-relative:text;mso-position-vertical:absolute;mso-position-vertical-relative:text;v-text-anchor:middle" arcsize="10923f" o:gfxdata="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" fillcolor="#c3c3c3 [2166]" strokecolor="#a5a5a5 [3206]" strokeweight=".5pt">
                 <v:fill color2="#b6b6b6 [2614]" rotate="t" colors="0 #d2d2d2;.5 #c8c8c8;1 silver" focus="100%" type="gradient">
                   <o:fill v:ext="view" type="gradientUnscaled"/>
                 </v:fill>
@@ -1087,612 +1556,6 @@
                       </w:pPr>
                       <w:r>
                         <w:t>Initialisation VTS Writer</w:t>
-                      </w:r>
-                    </w:p>
-                  </w:txbxContent>
-                </v:textbox>
-              </v:roundrect>
-            </w:pict>
-          </mc:Fallback>
-        </mc:AlternateContent>
-      </w:r>
-      <w:r>
-        <w:rPr>
-          <w:noProof/>
-        </w:rPr>
-        <mc:AlternateContent>
-          <mc:Choice Requires="wps">
-            <w:drawing>
-              <wp:anchor distT="0" distB="0" distL="114300" distR="114300" simplePos="0" relativeHeight="251671552" behindDoc="0" locked="0" layoutInCell="1" allowOverlap="1" wp14:anchorId="743B9493" wp14:editId="2CBFC384">
-                <wp:simplePos x="0" y="0"/>
-                <wp:positionH relativeFrom="column">
-                  <wp:posOffset>1478280</wp:posOffset>
-                </wp:positionH>
-                <wp:positionV relativeFrom="paragraph">
-                  <wp:posOffset>3919625</wp:posOffset>
-                </wp:positionV>
-                <wp:extent cx="2130357" cy="359923"/>
-                <wp:effectExtent l="0" t="0" r="16510" b="8890"/>
-                <wp:wrapNone/>
-                <wp:docPr id="7" name="Rectangle : coins arrondis 7"/>
-                <wp:cNvGraphicFramePr/>
-                <a:graphic xmlns:a="http://schemas.openxmlformats.org/drawingml/2006/main">
-                  <a:graphicData uri="http://schemas.microsoft.com/office/word/2010/wordprocessingShape">
-                    <wps:wsp>
-                      <wps:cNvSpPr/>
-                      <wps:spPr>
-                        <a:xfrm>
-                          <a:off x="0" y="0"/>
-                          <a:ext cx="2130357" cy="359923"/>
-                        </a:xfrm>
-                        <a:prstGeom prst="roundRect">
-                          <a:avLst/>
-                        </a:prstGeom>
-                      </wps:spPr>
-                      <wps:style>
-                        <a:lnRef idx="1">
-                          <a:schemeClr val="accent3"/>
-                        </a:lnRef>
-                        <a:fillRef idx="2">
-                          <a:schemeClr val="accent3"/>
-                        </a:fillRef>
-                        <a:effectRef idx="1">
-                          <a:schemeClr val="accent3"/>
-                        </a:effectRef>
-                        <a:fontRef idx="minor">
-                          <a:schemeClr val="dk1"/>
-                        </a:fontRef>
-                      </wps:style>
-                      <wps:txbx>
-                        <w:txbxContent>
-                          <w:p>
-                            <w:pPr>
-                              <w:jc w:val="center"/>
-                            </w:pPr>
-                            <w:r>
-                              <w:t>1</w:t>
-                            </w:r>
-                            <w:r>
-                              <w:rPr>
-                                <w:vertAlign w:val="superscript"/>
-                              </w:rPr>
-                              <w:t>er</w:t>
-                            </w:r>
-                            <w:r>
-                              <w:t xml:space="preserve"> Calcul des flux </w:t>
-                            </w:r>
-                            <w:r>
-                              <w:t>adv.</w:t>
-                            </w:r>
-                            <w:r>
-                              <w:t xml:space="preserve"> et </w:t>
-                            </w:r>
-                            <w:r>
-                              <w:t>diff.</w:t>
-                            </w:r>
-                          </w:p>
-                        </w:txbxContent>
-                      </wps:txbx>
-                      <wps:bodyPr rot="0" spcFirstLastPara="0" vertOverflow="overflow" horzOverflow="overflow" vert="horz" wrap="square" lIns="91440" tIns="45720" rIns="91440" bIns="45720" numCol="1" spcCol="0" rtlCol="0" fromWordArt="0" anchor="ctr" anchorCtr="0" forceAA="0" compatLnSpc="1">
-                        <a:prstTxWarp prst="textNoShape">
-                          <a:avLst/>
-                        </a:prstTxWarp>
-                        <a:noAutofit/>
-                      </wps:bodyPr>
-                    </wps:wsp>
-                  </a:graphicData>
-                </a:graphic>
-              </wp:anchor>
-            </w:drawing>
-          </mc:Choice>
-          <mc:Fallback>
-            <w:pict>
-              <v:roundrect w14:anchorId="743B9493" id="Rectangle : coins arrondis 7" o:spid="_x0000_s1035" style="position:absolute;margin-left:116.4pt;margin-top:308.65pt;width:167.75pt;height:28.35pt;z-index:251671552;visibility:visible;mso-wrap-style:square;mso-wrap-distance-left:9pt;mso-wrap-distance-top:0;mso-wrap-distance-right:9pt;mso-wrap-distance-bottom:0;mso-position-horizontal:absolute;mso-position-horizontal-relative:text;mso-position-vertical:absolute;mso-position-vertical-relative:text;v-text-anchor:middle" arcsize="10923f" o:gfxdata="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" fillcolor="#c3c3c3 [2166]" strokecolor="#a5a5a5 [3206]" strokeweight=".5pt">
-                <v:fill color2="#b6b6b6 [2614]" rotate="t" colors="0 #d2d2d2;.5 #c8c8c8;1 silver" focus="100%" type="gradient">
-                  <o:fill v:ext="view" type="gradientUnscaled"/>
-                </v:fill>
-                <v:stroke joinstyle="miter"/>
-                <v:textbox>
-                  <w:txbxContent>
-                    <w:p>
-                      <w:pPr>
-                        <w:jc w:val="center"/>
-                      </w:pPr>
-                      <w:r>
-                        <w:t>1</w:t>
-                      </w:r>
-                      <w:r>
-                        <w:rPr>
-                          <w:vertAlign w:val="superscript"/>
-                        </w:rPr>
-                        <w:t>er</w:t>
-                      </w:r>
-                      <w:r>
-                        <w:t xml:space="preserve"> Calcul des flux </w:t>
-                      </w:r>
-                      <w:r>
-                        <w:t>adv.</w:t>
-                      </w:r>
-                      <w:r>
-                        <w:t xml:space="preserve"> et </w:t>
-                      </w:r>
-                      <w:r>
-                        <w:t>diff.</w:t>
-                      </w:r>
-                    </w:p>
-                  </w:txbxContent>
-                </v:textbox>
-              </v:roundrect>
-            </w:pict>
-          </mc:Fallback>
-        </mc:AlternateContent>
-      </w:r>
-      <w:r>
-        <w:rPr>
-          <w:noProof/>
-        </w:rPr>
-        <mc:AlternateContent>
-          <mc:Choice Requires="wps">
-            <w:drawing>
-              <wp:anchor distT="0" distB="0" distL="114300" distR="114300" simplePos="0" relativeHeight="251669504" behindDoc="0" locked="0" layoutInCell="1" allowOverlap="1" wp14:anchorId="743B9493" wp14:editId="2CBFC384">
-                <wp:simplePos x="0" y="0"/>
-                <wp:positionH relativeFrom="column">
-                  <wp:posOffset>1478280</wp:posOffset>
-                </wp:positionH>
-                <wp:positionV relativeFrom="paragraph">
-                  <wp:posOffset>3472180</wp:posOffset>
-                </wp:positionV>
-                <wp:extent cx="2130357" cy="359923"/>
-                <wp:effectExtent l="0" t="0" r="16510" b="8890"/>
-                <wp:wrapNone/>
-                <wp:docPr id="6" name="Rectangle : coins arrondis 6"/>
-                <wp:cNvGraphicFramePr/>
-                <a:graphic xmlns:a="http://schemas.openxmlformats.org/drawingml/2006/main">
-                  <a:graphicData uri="http://schemas.microsoft.com/office/word/2010/wordprocessingShape">
-                    <wps:wsp>
-                      <wps:cNvSpPr/>
-                      <wps:spPr>
-                        <a:xfrm>
-                          <a:off x="0" y="0"/>
-                          <a:ext cx="2130357" cy="359923"/>
-                        </a:xfrm>
-                        <a:prstGeom prst="roundRect">
-                          <a:avLst/>
-                        </a:prstGeom>
-                      </wps:spPr>
-                      <wps:style>
-                        <a:lnRef idx="1">
-                          <a:schemeClr val="accent3"/>
-                        </a:lnRef>
-                        <a:fillRef idx="2">
-                          <a:schemeClr val="accent3"/>
-                        </a:fillRef>
-                        <a:effectRef idx="1">
-                          <a:schemeClr val="accent3"/>
-                        </a:effectRef>
-                        <a:fontRef idx="minor">
-                          <a:schemeClr val="dk1"/>
-                        </a:fontRef>
-                      </wps:style>
-                      <wps:txbx>
-                        <w:txbxContent>
-                          <w:p>
-                            <w:pPr>
-                              <w:jc w:val="center"/>
-                            </w:pPr>
-                            <w:r>
-                              <w:t>Calcul du pas de temps </w:t>
-                            </w:r>
-                          </w:p>
-                        </w:txbxContent>
-                      </wps:txbx>
-                      <wps:bodyPr rot="0" spcFirstLastPara="0" vertOverflow="overflow" horzOverflow="overflow" vert="horz" wrap="square" lIns="91440" tIns="45720" rIns="91440" bIns="45720" numCol="1" spcCol="0" rtlCol="0" fromWordArt="0" anchor="ctr" anchorCtr="0" forceAA="0" compatLnSpc="1">
-                        <a:prstTxWarp prst="textNoShape">
-                          <a:avLst/>
-                        </a:prstTxWarp>
-                        <a:noAutofit/>
-                      </wps:bodyPr>
-                    </wps:wsp>
-                  </a:graphicData>
-                </a:graphic>
-              </wp:anchor>
-            </w:drawing>
-          </mc:Choice>
-          <mc:Fallback>
-            <w:pict>
-              <v:roundrect w14:anchorId="743B9493" id="Rectangle : coins arrondis 6" o:spid="_x0000_s1036" style="position:absolute;margin-left:116.4pt;margin-top:273.4pt;width:167.75pt;height:28.35pt;z-index:251669504;visibility:visible;mso-wrap-style:square;mso-wrap-distance-left:9pt;mso-wrap-distance-top:0;mso-wrap-distance-right:9pt;mso-wrap-distance-bottom:0;mso-position-horizontal:absolute;mso-position-horizontal-relative:text;mso-position-vertical:absolute;mso-position-vertical-relative:text;v-text-anchor:middle" arcsize="10923f" o:gfxdata="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" fillcolor="#c3c3c3 [2166]" strokecolor="#a5a5a5 [3206]" strokeweight=".5pt">
-                <v:fill color2="#b6b6b6 [2614]" rotate="t" colors="0 #d2d2d2;.5 #c8c8c8;1 silver" focus="100%" type="gradient">
-                  <o:fill v:ext="view" type="gradientUnscaled"/>
-                </v:fill>
-                <v:stroke joinstyle="miter"/>
-                <v:textbox>
-                  <w:txbxContent>
-                    <w:p>
-                      <w:pPr>
-                        <w:jc w:val="center"/>
-                      </w:pPr>
-                      <w:r>
-                        <w:t>Calcul du pas de temps </w:t>
-                      </w:r>
-                    </w:p>
-                  </w:txbxContent>
-                </v:textbox>
-              </v:roundrect>
-            </w:pict>
-          </mc:Fallback>
-        </mc:AlternateContent>
-      </w:r>
-      <w:r>
-        <w:rPr>
-          <w:noProof/>
-        </w:rPr>
-        <mc:AlternateContent>
-          <mc:Choice Requires="wps">
-            <w:drawing>
-              <wp:anchor distT="0" distB="0" distL="114300" distR="114300" simplePos="0" relativeHeight="251665408" behindDoc="0" locked="0" layoutInCell="1" allowOverlap="1" wp14:anchorId="743B9493" wp14:editId="2CBFC384">
-                <wp:simplePos x="0" y="0"/>
-                <wp:positionH relativeFrom="column">
-                  <wp:posOffset>1478280</wp:posOffset>
-                </wp:positionH>
-                <wp:positionV relativeFrom="paragraph">
-                  <wp:posOffset>2227391</wp:posOffset>
-                </wp:positionV>
-                <wp:extent cx="2130357" cy="359923"/>
-                <wp:effectExtent l="0" t="0" r="16510" b="8890"/>
-                <wp:wrapNone/>
-                <wp:docPr id="4" name="Rectangle : coins arrondis 4"/>
-                <wp:cNvGraphicFramePr/>
-                <a:graphic xmlns:a="http://schemas.openxmlformats.org/drawingml/2006/main">
-                  <a:graphicData uri="http://schemas.microsoft.com/office/word/2010/wordprocessingShape">
-                    <wps:wsp>
-                      <wps:cNvSpPr/>
-                      <wps:spPr>
-                        <a:xfrm>
-                          <a:off x="0" y="0"/>
-                          <a:ext cx="2130357" cy="359923"/>
-                        </a:xfrm>
-                        <a:prstGeom prst="roundRect">
-                          <a:avLst/>
-                        </a:prstGeom>
-                      </wps:spPr>
-                      <wps:style>
-                        <a:lnRef idx="1">
-                          <a:schemeClr val="accent3"/>
-                        </a:lnRef>
-                        <a:fillRef idx="2">
-                          <a:schemeClr val="accent3"/>
-                        </a:fillRef>
-                        <a:effectRef idx="1">
-                          <a:schemeClr val="accent3"/>
-                        </a:effectRef>
-                        <a:fontRef idx="minor">
-                          <a:schemeClr val="dk1"/>
-                        </a:fontRef>
-                      </wps:style>
-                      <wps:txbx>
-                        <w:txbxContent>
-                          <w:p>
-                            <w:pPr>
-                              <w:jc w:val="center"/>
-                            </w:pPr>
-                            <w:r>
-                              <w:t>Calcul du champ de Vitesse</w:t>
-                            </w:r>
-                          </w:p>
-                        </w:txbxContent>
-                      </wps:txbx>
-                      <wps:bodyPr rot="0" spcFirstLastPara="0" vertOverflow="overflow" horzOverflow="overflow" vert="horz" wrap="square" lIns="91440" tIns="45720" rIns="91440" bIns="45720" numCol="1" spcCol="0" rtlCol="0" fromWordArt="0" anchor="ctr" anchorCtr="0" forceAA="0" compatLnSpc="1">
-                        <a:prstTxWarp prst="textNoShape">
-                          <a:avLst/>
-                        </a:prstTxWarp>
-                        <a:noAutofit/>
-                      </wps:bodyPr>
-                    </wps:wsp>
-                  </a:graphicData>
-                </a:graphic>
-              </wp:anchor>
-            </w:drawing>
-          </mc:Choice>
-          <mc:Fallback>
-            <w:pict>
-              <v:roundrect w14:anchorId="743B9493" id="Rectangle : coins arrondis 4" o:spid="_x0000_s1037" style="position:absolute;margin-left:116.4pt;margin-top:175.4pt;width:167.75pt;height:28.35pt;z-index:251665408;visibility:visible;mso-wrap-style:square;mso-wrap-distance-left:9pt;mso-wrap-distance-top:0;mso-wrap-distance-right:9pt;mso-wrap-distance-bottom:0;mso-position-horizontal:absolute;mso-position-horizontal-relative:text;mso-position-vertical:absolute;mso-position-vertical-relative:text;v-text-anchor:middle" arcsize="10923f" o:gfxdata="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" fillcolor="#c3c3c3 [2166]" strokecolor="#a5a5a5 [3206]" strokeweight=".5pt">
-                <v:fill color2="#b6b6b6 [2614]" rotate="t" colors="0 #d2d2d2;.5 #c8c8c8;1 silver" focus="100%" type="gradient">
-                  <o:fill v:ext="view" type="gradientUnscaled"/>
-                </v:fill>
-                <v:stroke joinstyle="miter"/>
-                <v:textbox>
-                  <w:txbxContent>
-                    <w:p>
-                      <w:pPr>
-                        <w:jc w:val="center"/>
-                      </w:pPr>
-                      <w:r>
-                        <w:t>Calcul du champ de Vitesse</w:t>
-                      </w:r>
-                    </w:p>
-                  </w:txbxContent>
-                </v:textbox>
-              </v:roundrect>
-            </w:pict>
-          </mc:Fallback>
-        </mc:AlternateContent>
-      </w:r>
-      <w:r>
-        <w:rPr>
-          <w:noProof/>
-        </w:rPr>
-        <mc:AlternateContent>
-          <mc:Choice Requires="wps">
-            <w:drawing>
-              <wp:anchor distT="0" distB="0" distL="114300" distR="114300" simplePos="0" relativeHeight="251663360" behindDoc="0" locked="0" layoutInCell="1" allowOverlap="1" wp14:anchorId="743B9493" wp14:editId="2CBFC384">
-                <wp:simplePos x="0" y="0"/>
-                <wp:positionH relativeFrom="column">
-                  <wp:posOffset>1478280</wp:posOffset>
-                </wp:positionH>
-                <wp:positionV relativeFrom="paragraph">
-                  <wp:posOffset>1779905</wp:posOffset>
-                </wp:positionV>
-                <wp:extent cx="2129790" cy="359410"/>
-                <wp:effectExtent l="0" t="0" r="16510" b="8890"/>
-                <wp:wrapNone/>
-                <wp:docPr id="3" name="Rectangle : coins arrondis 3"/>
-                <wp:cNvGraphicFramePr/>
-                <a:graphic xmlns:a="http://schemas.openxmlformats.org/drawingml/2006/main">
-                  <a:graphicData uri="http://schemas.microsoft.com/office/word/2010/wordprocessingShape">
-                    <wps:wsp>
-                      <wps:cNvSpPr/>
-                      <wps:spPr>
-                        <a:xfrm>
-                          <a:off x="0" y="0"/>
-                          <a:ext cx="2129790" cy="359410"/>
-                        </a:xfrm>
-                        <a:prstGeom prst="roundRect">
-                          <a:avLst/>
-                        </a:prstGeom>
-                      </wps:spPr>
-                      <wps:style>
-                        <a:lnRef idx="1">
-                          <a:schemeClr val="accent3"/>
-                        </a:lnRef>
-                        <a:fillRef idx="2">
-                          <a:schemeClr val="accent3"/>
-                        </a:fillRef>
-                        <a:effectRef idx="1">
-                          <a:schemeClr val="accent3"/>
-                        </a:effectRef>
-                        <a:fontRef idx="minor">
-                          <a:schemeClr val="dk1"/>
-                        </a:fontRef>
-                      </wps:style>
-                      <wps:txbx>
-                        <w:txbxContent>
-                          <w:p>
-                            <w:pPr>
-                              <w:jc w:val="center"/>
-                            </w:pPr>
-                            <w:r>
-                              <w:t>Maillage</w:t>
-                            </w:r>
-                          </w:p>
-                        </w:txbxContent>
-                      </wps:txbx>
-                      <wps:bodyPr rot="0" spcFirstLastPara="0" vertOverflow="overflow" horzOverflow="overflow" vert="horz" wrap="square" lIns="91440" tIns="45720" rIns="91440" bIns="45720" numCol="1" spcCol="0" rtlCol="0" fromWordArt="0" anchor="ctr" anchorCtr="0" forceAA="0" compatLnSpc="1">
-                        <a:prstTxWarp prst="textNoShape">
-                          <a:avLst/>
-                        </a:prstTxWarp>
-                        <a:noAutofit/>
-                      </wps:bodyPr>
-                    </wps:wsp>
-                  </a:graphicData>
-                </a:graphic>
-              </wp:anchor>
-            </w:drawing>
-          </mc:Choice>
-          <mc:Fallback>
-            <w:pict>
-              <v:roundrect w14:anchorId="743B9493" id="Rectangle : coins arrondis 3" o:spid="_x0000_s1038" style="position:absolute;margin-left:116.4pt;margin-top:140.15pt;width:167.7pt;height:28.3pt;z-index:251663360;visibility:visible;mso-wrap-style:square;mso-wrap-distance-left:9pt;mso-wrap-distance-top:0;mso-wrap-distance-right:9pt;mso-wrap-distance-bottom:0;mso-position-horizontal:absolute;mso-position-horizontal-relative:text;mso-position-vertical:absolute;mso-position-vertical-relative:text;v-text-anchor:middle" arcsize="10923f" o:gfxdata="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" fillcolor="#c3c3c3 [2166]" strokecolor="#a5a5a5 [3206]" strokeweight=".5pt">
-                <v:fill color2="#b6b6b6 [2614]" rotate="t" colors="0 #d2d2d2;.5 #c8c8c8;1 silver" focus="100%" type="gradient">
-                  <o:fill v:ext="view" type="gradientUnscaled"/>
-                </v:fill>
-                <v:stroke joinstyle="miter"/>
-                <v:textbox>
-                  <w:txbxContent>
-                    <w:p>
-                      <w:pPr>
-                        <w:jc w:val="center"/>
-                      </w:pPr>
-                      <w:r>
-                        <w:t>Maillage</w:t>
-                      </w:r>
-                    </w:p>
-                  </w:txbxContent>
-                </v:textbox>
-              </v:roundrect>
-            </w:pict>
-          </mc:Fallback>
-        </mc:AlternateContent>
-      </w:r>
-      <w:r>
-        <w:rPr>
-          <w:noProof/>
-        </w:rPr>
-        <mc:AlternateContent>
-          <mc:Choice Requires="wps">
-            <w:drawing>
-              <wp:anchor distT="0" distB="0" distL="114300" distR="114300" simplePos="0" relativeHeight="251685888" behindDoc="0" locked="0" layoutInCell="1" allowOverlap="1" wp14:anchorId="1E34CAE9" wp14:editId="6A591C4B">
-                <wp:simplePos x="0" y="0"/>
-                <wp:positionH relativeFrom="column">
-                  <wp:posOffset>1478280</wp:posOffset>
-                </wp:positionH>
-                <wp:positionV relativeFrom="paragraph">
-                  <wp:posOffset>1361440</wp:posOffset>
-                </wp:positionV>
-                <wp:extent cx="2130357" cy="359923"/>
-                <wp:effectExtent l="0" t="0" r="16510" b="8890"/>
-                <wp:wrapNone/>
-                <wp:docPr id="14" name="Rectangle : coins arrondis 14"/>
-                <wp:cNvGraphicFramePr/>
-                <a:graphic xmlns:a="http://schemas.openxmlformats.org/drawingml/2006/main">
-                  <a:graphicData uri="http://schemas.microsoft.com/office/word/2010/wordprocessingShape">
-                    <wps:wsp>
-                      <wps:cNvSpPr/>
-                      <wps:spPr>
-                        <a:xfrm>
-                          <a:off x="0" y="0"/>
-                          <a:ext cx="2130357" cy="359923"/>
-                        </a:xfrm>
-                        <a:prstGeom prst="roundRect">
-                          <a:avLst/>
-                        </a:prstGeom>
-                      </wps:spPr>
-                      <wps:style>
-                        <a:lnRef idx="1">
-                          <a:schemeClr val="accent3"/>
-                        </a:lnRef>
-                        <a:fillRef idx="2">
-                          <a:schemeClr val="accent3"/>
-                        </a:fillRef>
-                        <a:effectRef idx="1">
-                          <a:schemeClr val="accent3"/>
-                        </a:effectRef>
-                        <a:fontRef idx="minor">
-                          <a:schemeClr val="dk1"/>
-                        </a:fontRef>
-                      </wps:style>
-                      <wps:txbx>
-                        <w:txbxContent>
-                          <w:p>
-                            <w:pPr>
-                              <w:jc w:val="center"/>
-                            </w:pPr>
-                            <w:r>
-                              <w:t>Allocation Dynamique</w:t>
-                            </w:r>
-                          </w:p>
-                        </w:txbxContent>
-                      </wps:txbx>
-                      <wps:bodyPr rot="0" spcFirstLastPara="0" vertOverflow="overflow" horzOverflow="overflow" vert="horz" wrap="square" lIns="91440" tIns="45720" rIns="91440" bIns="45720" numCol="1" spcCol="0" rtlCol="0" fromWordArt="0" anchor="ctr" anchorCtr="0" forceAA="0" compatLnSpc="1">
-                        <a:prstTxWarp prst="textNoShape">
-                          <a:avLst/>
-                        </a:prstTxWarp>
-                        <a:noAutofit/>
-                      </wps:bodyPr>
-                    </wps:wsp>
-                  </a:graphicData>
-                </a:graphic>
-              </wp:anchor>
-            </w:drawing>
-          </mc:Choice>
-          <mc:Fallback>
-            <w:pict>
-              <v:roundrect w14:anchorId="1E34CAE9" id="Rectangle : coins arrondis 14" o:spid="_x0000_s1039" style="position:absolute;margin-left:116.4pt;margin-top:107.2pt;width:167.75pt;height:28.35pt;z-index:251685888;visibility:visible;mso-wrap-style:square;mso-wrap-distance-left:9pt;mso-wrap-distance-top:0;mso-wrap-distance-right:9pt;mso-wrap-distance-bottom:0;mso-position-horizontal:absolute;mso-position-horizontal-relative:text;mso-position-vertical:absolute;mso-position-vertical-relative:text;v-text-anchor:middle" arcsize="10923f" o:gfxdata="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" fillcolor="#c3c3c3 [2166]" strokecolor="#a5a5a5 [3206]" strokeweight=".5pt">
-                <v:fill color2="#b6b6b6 [2614]" rotate="t" colors="0 #d2d2d2;.5 #c8c8c8;1 silver" focus="100%" type="gradient">
-                  <o:fill v:ext="view" type="gradientUnscaled"/>
-                </v:fill>
-                <v:stroke joinstyle="miter"/>
-                <v:textbox>
-                  <w:txbxContent>
-                    <w:p>
-                      <w:pPr>
-                        <w:jc w:val="center"/>
-                      </w:pPr>
-                      <w:r>
-                        <w:t>Allocation Dynamique</w:t>
-                      </w:r>
-                    </w:p>
-                  </w:txbxContent>
-                </v:textbox>
-              </v:roundrect>
-            </w:pict>
-          </mc:Fallback>
-        </mc:AlternateContent>
-      </w:r>
-      <w:r>
-        <w:rPr>
-          <w:noProof/>
-        </w:rPr>
-        <mc:AlternateContent>
-          <mc:Choice Requires="wps">
-            <w:drawing>
-              <wp:anchor distT="0" distB="0" distL="114300" distR="114300" simplePos="0" relativeHeight="251661312" behindDoc="0" locked="0" layoutInCell="1" allowOverlap="1" wp14:anchorId="743B9493" wp14:editId="2CBFC384">
-                <wp:simplePos x="0" y="0"/>
-                <wp:positionH relativeFrom="column">
-                  <wp:posOffset>1478280</wp:posOffset>
-                </wp:positionH>
-                <wp:positionV relativeFrom="paragraph">
-                  <wp:posOffset>943543</wp:posOffset>
-                </wp:positionV>
-                <wp:extent cx="2130357" cy="359923"/>
-                <wp:effectExtent l="0" t="0" r="16510" b="8890"/>
-                <wp:wrapNone/>
-                <wp:docPr id="2" name="Rectangle : coins arrondis 2"/>
-                <wp:cNvGraphicFramePr/>
-                <a:graphic xmlns:a="http://schemas.openxmlformats.org/drawingml/2006/main">
-                  <a:graphicData uri="http://schemas.microsoft.com/office/word/2010/wordprocessingShape">
-                    <wps:wsp>
-                      <wps:cNvSpPr/>
-                      <wps:spPr>
-                        <a:xfrm>
-                          <a:off x="0" y="0"/>
-                          <a:ext cx="2130357" cy="359923"/>
-                        </a:xfrm>
-                        <a:prstGeom prst="roundRect">
-                          <a:avLst/>
-                        </a:prstGeom>
-                      </wps:spPr>
-                      <wps:style>
-                        <a:lnRef idx="1">
-                          <a:schemeClr val="accent3"/>
-                        </a:lnRef>
-                        <a:fillRef idx="2">
-                          <a:schemeClr val="accent3"/>
-                        </a:fillRef>
-                        <a:effectRef idx="1">
-                          <a:schemeClr val="accent3"/>
-                        </a:effectRef>
-                        <a:fontRef idx="minor">
-                          <a:schemeClr val="dk1"/>
-                        </a:fontRef>
-                      </wps:style>
-                      <wps:txbx>
-                        <w:txbxContent>
-                          <w:p>
-                            <w:pPr>
-                              <w:jc w:val="center"/>
-                            </w:pPr>
-                            <w:r>
-                              <w:t>Lecture fichier : paramètres.in</w:t>
-                            </w:r>
-                          </w:p>
-                        </w:txbxContent>
-                      </wps:txbx>
-                      <wps:bodyPr rot="0" spcFirstLastPara="0" vertOverflow="overflow" horzOverflow="overflow" vert="horz" wrap="square" lIns="91440" tIns="45720" rIns="91440" bIns="45720" numCol="1" spcCol="0" rtlCol="0" fromWordArt="0" anchor="ctr" anchorCtr="0" forceAA="0" compatLnSpc="1">
-                        <a:prstTxWarp prst="textNoShape">
-                          <a:avLst/>
-                        </a:prstTxWarp>
-                        <a:noAutofit/>
-                      </wps:bodyPr>
-                    </wps:wsp>
-                  </a:graphicData>
-                </a:graphic>
-              </wp:anchor>
-            </w:drawing>
-          </mc:Choice>
-          <mc:Fallback>
-            <w:pict>
-              <v:roundrect w14:anchorId="743B9493" id="Rectangle : coins arrondis 2" o:spid="_x0000_s1040" style="position:absolute;margin-left:116.4pt;margin-top:74.3pt;width:167.75pt;height:28.35pt;z-index:251661312;visibility:visible;mso-wrap-style:square;mso-wrap-distance-left:9pt;mso-wrap-distance-top:0;mso-wrap-distance-right:9pt;mso-wrap-distance-bottom:0;mso-position-horizontal:absolute;mso-position-horizontal-relative:text;mso-position-vertical:absolute;mso-position-vertical-relative:text;v-text-anchor:middle" arcsize="10923f" o:gfxdata="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" fillcolor="#c3c3c3 [2166]" strokecolor="#a5a5a5 [3206]" strokeweight=".5pt">
-                <v:fill color2="#b6b6b6 [2614]" rotate="t" colors="0 #d2d2d2;.5 #c8c8c8;1 silver" focus="100%" type="gradient">
-                  <o:fill v:ext="view" type="gradientUnscaled"/>
-                </v:fill>
-                <v:stroke joinstyle="miter"/>
-                <v:textbox>
-                  <w:txbxContent>
-                    <w:p>
-                      <w:pPr>
-                        <w:jc w:val="center"/>
-                      </w:pPr>
-                      <w:r>
-                        <w:t>Lecture fichier : paramètres.in</w:t>
                       </w:r>
                     </w:p>
                   </w:txbxContent>
@@ -1832,6 +1695,7 @@
     <w:lsdException w:name="HTML Sample" w:semiHidden="1" w:unhideWhenUsed="1"/>
     <w:lsdException w:name="HTML Typewriter" w:semiHidden="1" w:unhideWhenUsed="1"/>
     <w:lsdException w:name="HTML Variable" w:semiHidden="1" w:unhideWhenUsed="1"/>
+    <w:lsdException w:name="Normal Table" w:semiHidden="1" w:unhideWhenUsed="1"/>
     <w:lsdException w:name="annotation subject" w:semiHidden="1" w:unhideWhenUsed="1"/>
     <w:lsdException w:name="No List" w:semiHidden="1" w:unhideWhenUsed="1"/>
     <w:lsdException w:name="Outline List 1" w:semiHidden="1" w:unhideWhenUsed="1"/>
@@ -1878,8 +1742,10 @@
     <w:lsdException w:name="Table Subtle 2" w:semiHidden="1" w:unhideWhenUsed="1"/>
     <w:lsdException w:name="Table Web 1" w:semiHidden="1" w:unhideWhenUsed="1"/>
     <w:lsdException w:name="Table Web 2" w:semiHidden="1" w:unhideWhenUsed="1"/>
+    <w:lsdException w:name="Table Web 3" w:semiHidden="1" w:unhideWhenUsed="1"/>
     <w:lsdException w:name="Balloon Text" w:semiHidden="1" w:unhideWhenUsed="1"/>
     <w:lsdException w:name="Table Grid" w:uiPriority="39"/>
+    <w:lsdException w:name="Table Theme" w:semiHidden="1" w:unhideWhenUsed="1"/>
     <w:lsdException w:name="Placeholder Text" w:semiHidden="1"/>
     <w:lsdException w:name="No Spacing" w:uiPriority="1" w:qFormat="1"/>
     <w:lsdException w:name="Light Shading" w:uiPriority="60"/>

</xml_diff>